<commit_message>
La primera versión de Jurídico sin menús
</commit_message>
<xml_diff>
--- a/KCG/zTest/WordTemplates/CONTRATODEEJECUCIONDEOBRACOTIZACIÓN.docx
+++ b/KCG/zTest/WordTemplates/CONTRATODEEJECUCIONDEOBRACOTIZACIÓN.docx
@@ -102,7 +102,7 @@
         </w:rPr>
         <w:t xml:space="preserve">Código: </w:t>
       </w:r>
-      <w:bookmarkStart w:id="0" w:name="m_Codigo_Sercop"/>
+      <w:bookmarkStart w:id="0" w:name="m_Codigo_Sercop_01"/>
       <w:r>
         <w:rPr>
           <w:rFonts w:ascii="Arial" w:hAnsi="Arial" w:cs="Arial"/>
@@ -154,7 +154,7 @@
         </w:rPr>
         <w:t xml:space="preserve">Intervienen a la celebración del presente contrato, por una parte, el Municipio Metropolitano de Quito -Instituto Metropolitano de Patrimonio, representado por </w:t>
       </w:r>
-      <w:bookmarkStart w:id="1" w:name="m_Representante_Legal"/>
+      <w:bookmarkStart w:id="1" w:name="m_Representante_Legal_01"/>
       <w:r>
         <w:rPr>
           <w:rFonts w:ascii="Arial" w:hAnsi="Arial" w:cs="Arial"/>
@@ -240,12 +240,24 @@
         </w:rPr>
         <w:t xml:space="preserve"> </w:t>
       </w:r>
-      <w:bookmarkStart w:id="2" w:name="m_Contratista_Nombre"/>
-      <w:r>
-        <w:rPr>
-          <w:rFonts w:ascii="Arial" w:hAnsi="Arial" w:cs="Arial"/>
-          <w:b/>
-          <w:spacing w:val="-3"/>
+      <w:bookmarkStart w:id="2" w:name="m_Contratista_Nombre_01"/>
+      <w:r>
+        <w:rPr>
+          <w:rFonts w:ascii="Arial" w:hAnsi="Arial" w:cs="Arial"/>
+          <w:b/>
+          <w:bCs/>
+          <w:spacing w:val="-2"/>
+          <w:sz w:val="20"/>
+          <w:szCs w:val="20"/>
+        </w:rPr>
+        <w:t xml:space="preserve">NOMBRE DEL </w:t>
+      </w:r>
+      <w:r>
+        <w:rPr>
+          <w:rFonts w:ascii="Arial" w:hAnsi="Arial" w:cs="Arial"/>
+          <w:b/>
+          <w:bCs/>
+          <w:spacing w:val="-2"/>
           <w:sz w:val="20"/>
           <w:szCs w:val="20"/>
         </w:rPr>
@@ -571,7 +583,7 @@
         </w:rPr>
         <w:t>“</w:t>
       </w:r>
-      <w:bookmarkStart w:id="3" w:name="m_Proyecto_Nombre"/>
+      <w:bookmarkStart w:id="3" w:name="m_Proyecto_Nombre_01"/>
       <w:r>
         <w:rPr>
           <w:rFonts w:ascii="Arial" w:hAnsi="Arial" w:cs="Arial"/>
@@ -683,6 +695,7 @@
         </w:rPr>
         <w:t>“</w:t>
       </w:r>
+      <w:bookmarkStart w:id="4" w:name="m_Proyecto_Nombre_02"/>
       <w:r>
         <w:rPr>
           <w:rFonts w:ascii="Arial" w:hAnsi="Arial" w:cs="Arial"/>
@@ -725,7 +738,7 @@
           <w:sz w:val="20"/>
           <w:szCs w:val="20"/>
         </w:rPr>
-        <w:t>NOMBRE D</w:t>
+        <w:t>NOMBRE DEL PROYECTO</w:t>
       </w:r>
       <w:r>
         <w:rPr>
@@ -734,26 +747,9 @@
           <w:sz w:val="20"/>
           <w:szCs w:val="20"/>
         </w:rPr>
-        <w:t>E</w:t>
-      </w:r>
-      <w:r>
-        <w:rPr>
-          <w:rFonts w:ascii="Arial" w:hAnsi="Arial" w:cs="Arial"/>
-          <w:iCs/>
-          <w:sz w:val="20"/>
-          <w:szCs w:val="20"/>
-        </w:rPr>
-        <w:t>L PROYECTO</w:t>
-      </w:r>
-      <w:r>
-        <w:rPr>
-          <w:rFonts w:ascii="Arial" w:hAnsi="Arial" w:cs="Arial"/>
-          <w:iCs/>
-          <w:sz w:val="20"/>
-          <w:szCs w:val="20"/>
-        </w:rPr>
         <w:fldChar w:fldCharType="end"/>
       </w:r>
+      <w:bookmarkEnd w:id="4"/>
       <w:r>
         <w:rPr>
           <w:rFonts w:ascii="Arial" w:hAnsi="Arial" w:cs="Arial"/>
@@ -776,8 +772,6 @@
           <w:szCs w:val="20"/>
         </w:rPr>
       </w:pPr>
-      <w:bookmarkStart w:id="4" w:name="_GoBack"/>
-      <w:bookmarkEnd w:id="4"/>
     </w:p>
     <w:p>
       <w:pPr>
@@ -1003,6 +997,7 @@
         </w:rPr>
         <w:t>“</w:t>
       </w:r>
+      <w:bookmarkStart w:id="5" w:name="m_Proyecto_Nombre_03"/>
       <w:r>
         <w:rPr>
           <w:rFonts w:ascii="Arial" w:hAnsi="Arial" w:cs="Arial"/>
@@ -1013,6 +1008,7 @@
         </w:rPr>
         <w:t>NOMBRE DEL PROYECTO</w:t>
       </w:r>
+      <w:bookmarkEnd w:id="5"/>
       <w:r>
         <w:rPr>
           <w:rFonts w:ascii="Arial" w:hAnsi="Arial" w:cs="Arial"/>
@@ -1060,7 +1056,7 @@
           <w:szCs w:val="20"/>
           <w:lang w:val="es-ES_tradnl" w:eastAsia="ar-SA"/>
         </w:rPr>
-        <w:t>(FECHA)</w:t>
+        <w:t>FECHA</w:t>
       </w:r>
       <w:r>
         <w:rPr>
@@ -1456,6 +1452,7 @@
         </w:rPr>
         <w:t>se resuelve aprobar el Informe de Evaluación de Ofertas presentado por la Subcomisión de Apoyo y recomienda a la Dirección Ejecutiva la adjudicación del contrato para el proceso de contratación de cotización de obra “</w:t>
       </w:r>
+      <w:bookmarkStart w:id="6" w:name="m_Proyecto_Nombre_04"/>
       <w:r>
         <w:rPr>
           <w:rFonts w:ascii="Arial" w:hAnsi="Arial" w:cs="Arial"/>
@@ -1466,15 +1463,50 @@
         </w:rPr>
         <w:t>NOMBRE DEL PROYECTO</w:t>
       </w:r>
-      <w:r>
-        <w:rPr>
-          <w:rFonts w:ascii="Arial" w:hAnsi="Arial" w:cs="Arial"/>
-          <w:bCs/>
-          <w:spacing w:val="-2"/>
-          <w:sz w:val="20"/>
-          <w:szCs w:val="20"/>
-        </w:rPr>
-        <w:t xml:space="preserve">” al NOMBRE DEL OFERENTE (Oferta </w:t>
+      <w:bookmarkEnd w:id="6"/>
+      <w:r>
+        <w:rPr>
+          <w:rFonts w:ascii="Arial" w:hAnsi="Arial" w:cs="Arial"/>
+          <w:bCs/>
+          <w:spacing w:val="-2"/>
+          <w:sz w:val="20"/>
+          <w:szCs w:val="20"/>
+        </w:rPr>
+        <w:t xml:space="preserve">” al </w:t>
+      </w:r>
+      <w:bookmarkStart w:id="7" w:name="m_Contratista_Nombre_02"/>
+      <w:r>
+        <w:rPr>
+          <w:rFonts w:ascii="Arial" w:hAnsi="Arial" w:cs="Arial"/>
+          <w:b/>
+          <w:bCs/>
+          <w:spacing w:val="-2"/>
+          <w:sz w:val="20"/>
+          <w:szCs w:val="20"/>
+        </w:rPr>
+        <w:t xml:space="preserve">NOMBRE DEL </w:t>
+      </w:r>
+      <w:r>
+        <w:rPr>
+          <w:rFonts w:ascii="Arial" w:hAnsi="Arial" w:cs="Arial"/>
+          <w:b/>
+          <w:bCs/>
+          <w:spacing w:val="-2"/>
+          <w:sz w:val="20"/>
+          <w:szCs w:val="20"/>
+        </w:rPr>
+        <w:t>CONTRATISTA</w:t>
+      </w:r>
+      <w:bookmarkEnd w:id="7"/>
+      <w:r>
+        <w:rPr>
+          <w:rFonts w:ascii="Arial" w:hAnsi="Arial" w:cs="Arial"/>
+          <w:bCs/>
+          <w:spacing w:val="-2"/>
+          <w:sz w:val="20"/>
+          <w:szCs w:val="20"/>
+        </w:rPr>
+        <w:t xml:space="preserve"> (Oferta </w:t>
       </w:r>
       <w:proofErr w:type="spellStart"/>
       <w:r>
@@ -1671,6 +1703,7 @@
         </w:rPr>
         <w:t>“</w:t>
       </w:r>
+      <w:bookmarkStart w:id="8" w:name="m_Proyecto_Nombre_05"/>
       <w:r>
         <w:rPr>
           <w:rFonts w:ascii="Arial" w:hAnsi="Arial" w:cs="Arial"/>
@@ -1681,6 +1714,7 @@
         </w:rPr>
         <w:t>NOMBRE DEL PROYECTO</w:t>
       </w:r>
+      <w:bookmarkEnd w:id="8"/>
       <w:r>
         <w:rPr>
           <w:rFonts w:ascii="Arial" w:hAnsi="Arial" w:cs="Arial"/>
@@ -1709,14 +1743,36 @@
         </w:rPr>
         <w:t xml:space="preserve">al </w:t>
       </w:r>
-      <w:r>
-        <w:rPr>
-          <w:rFonts w:ascii="Arial" w:hAnsi="Arial" w:cs="Arial"/>
-          <w:spacing w:val="-2"/>
-          <w:sz w:val="20"/>
-          <w:szCs w:val="20"/>
-        </w:rPr>
-        <w:t>NOMBRE DEL OFERENTE.</w:t>
+      <w:bookmarkStart w:id="9" w:name="m_Contratista_Nombre_03"/>
+      <w:r>
+        <w:rPr>
+          <w:rFonts w:ascii="Arial" w:hAnsi="Arial" w:cs="Arial"/>
+          <w:b/>
+          <w:spacing w:val="-2"/>
+          <w:sz w:val="20"/>
+          <w:szCs w:val="20"/>
+        </w:rPr>
+        <w:t xml:space="preserve">NOMBRE DEL </w:t>
+      </w:r>
+      <w:r>
+        <w:rPr>
+          <w:rFonts w:ascii="Arial" w:hAnsi="Arial" w:cs="Arial"/>
+          <w:b/>
+          <w:spacing w:val="-2"/>
+          <w:sz w:val="20"/>
+          <w:szCs w:val="20"/>
+        </w:rPr>
+        <w:t>CONTRATISTA</w:t>
+      </w:r>
+      <w:bookmarkEnd w:id="9"/>
+      <w:r>
+        <w:rPr>
+          <w:rFonts w:ascii="Arial" w:hAnsi="Arial" w:cs="Arial"/>
+          <w:spacing w:val="-2"/>
+          <w:sz w:val="20"/>
+          <w:szCs w:val="20"/>
+        </w:rPr>
+        <w:t>.</w:t>
       </w:r>
     </w:p>
     <w:p>
@@ -2322,7 +2378,6 @@
           <w:sz w:val="20"/>
           <w:szCs w:val="20"/>
         </w:rPr>
-        <w:lastRenderedPageBreak/>
         <w:t>Cláusula Tercera.- INTERPRETACIÓN Y DEFINICIÓN DE TÉRMINOS</w:t>
       </w:r>
     </w:p>
@@ -2849,6 +2904,7 @@
         </w:rPr>
         <w:t>“</w:t>
       </w:r>
+      <w:bookmarkStart w:id="10" w:name="m_Proyecto_Nombre_06"/>
       <w:r>
         <w:rPr>
           <w:rFonts w:ascii="Arial" w:hAnsi="Arial" w:cs="Arial"/>
@@ -2859,6 +2915,7 @@
         </w:rPr>
         <w:t>NOMBRE DEL PROYECTO</w:t>
       </w:r>
+      <w:bookmarkEnd w:id="10"/>
       <w:r>
         <w:rPr>
           <w:rFonts w:ascii="Arial" w:hAnsi="Arial" w:cs="Arial"/>
@@ -3187,7 +3244,6 @@
           <w:sz w:val="20"/>
           <w:szCs w:val="20"/>
         </w:rPr>
-        <w:lastRenderedPageBreak/>
         <w:t xml:space="preserve">3.03.- Cómputo del plazo de duración del contrato, prórrogas y multas.- </w:t>
       </w:r>
       <w:r>
@@ -3309,6 +3365,7 @@
         </w:rPr>
         <w:t>“</w:t>
       </w:r>
+      <w:bookmarkStart w:id="11" w:name="m_Proyecto_Nombre_07"/>
       <w:r>
         <w:rPr>
           <w:rFonts w:ascii="Arial" w:hAnsi="Arial" w:cs="Arial"/>
@@ -3319,6 +3376,7 @@
         </w:rPr>
         <w:t>NOMBRE DEL PROYECTO</w:t>
       </w:r>
+      <w:bookmarkEnd w:id="11"/>
       <w:r>
         <w:rPr>
           <w:rFonts w:ascii="Arial" w:hAnsi="Arial" w:cs="Arial"/>
@@ -3701,15 +3759,17 @@
         </w:rPr>
         <w:t xml:space="preserve">USD $ </w:t>
       </w:r>
-      <w:r>
-        <w:rPr>
-          <w:rFonts w:ascii="Arial" w:hAnsi="Arial" w:cs="Arial"/>
-          <w:b/>
-          <w:sz w:val="20"/>
-          <w:szCs w:val="20"/>
-        </w:rPr>
-        <w:t>XXX</w:t>
-      </w:r>
+      <w:bookmarkStart w:id="12" w:name="m_Contrato_Valor_01"/>
+      <w:r>
+        <w:rPr>
+          <w:rFonts w:ascii="Arial" w:hAnsi="Arial" w:cs="Arial"/>
+          <w:b/>
+          <w:sz w:val="20"/>
+          <w:szCs w:val="20"/>
+        </w:rPr>
+        <w:t>VALOR DEL CONTRATO</w:t>
+      </w:r>
+      <w:bookmarkEnd w:id="12"/>
       <w:r>
         <w:rPr>
           <w:rFonts w:ascii="Arial" w:hAnsi="Arial" w:cs="Arial"/>
@@ -3728,6 +3788,7 @@
         </w:rPr>
         <w:t>(</w:t>
       </w:r>
+      <w:bookmarkStart w:id="13" w:name="m_Contrato_Valor_Letras_01"/>
       <w:r>
         <w:rPr>
           <w:rFonts w:ascii="Arial" w:hAnsi="Arial" w:cs="Arial"/>
@@ -3771,7 +3832,17 @@
           <w:sz w:val="20"/>
           <w:szCs w:val="20"/>
         </w:rPr>
-        <w:t>/100 CTVOS)</w:t>
+        <w:t>/100 CTVOS</w:t>
+      </w:r>
+      <w:bookmarkEnd w:id="13"/>
+      <w:r>
+        <w:rPr>
+          <w:rFonts w:ascii="Arial" w:hAnsi="Arial" w:cs="Arial"/>
+          <w:b/>
+          <w:sz w:val="20"/>
+          <w:szCs w:val="20"/>
+        </w:rPr>
+        <w:t>)</w:t>
       </w:r>
       <w:r>
         <w:rPr>
@@ -3829,25 +3900,14 @@
         </w:rPr>
         <w:t>punto 3.5 de la oferta</w:t>
       </w:r>
-      <w:proofErr w:type="gramStart"/>
-      <w:r>
-        <w:rPr>
-          <w:rFonts w:ascii="Arial" w:hAnsi="Arial" w:cs="Arial"/>
-          <w:spacing w:val="-2"/>
-          <w:sz w:val="20"/>
-          <w:szCs w:val="20"/>
-        </w:rPr>
-        <w:t>) ,</w:t>
-      </w:r>
-      <w:proofErr w:type="gramEnd"/>
-      <w:r>
-        <w:rPr>
-          <w:rFonts w:ascii="Arial" w:hAnsi="Arial" w:cs="Arial"/>
-          <w:spacing w:val="-2"/>
-          <w:sz w:val="20"/>
-          <w:szCs w:val="20"/>
-        </w:rPr>
-        <w:t xml:space="preserve"> constante en las páginas </w:t>
+      <w:r>
+        <w:rPr>
+          <w:rFonts w:ascii="Arial" w:hAnsi="Arial" w:cs="Arial"/>
+          <w:spacing w:val="-2"/>
+          <w:sz w:val="20"/>
+          <w:szCs w:val="20"/>
+        </w:rPr>
+        <w:t xml:space="preserve">) , constante en las páginas </w:t>
       </w:r>
       <w:r>
         <w:rPr>
@@ -4002,7 +4062,6 @@
           <w:sz w:val="20"/>
           <w:szCs w:val="20"/>
         </w:rPr>
-        <w:lastRenderedPageBreak/>
         <w:t>Cláusula Sexta.- FORMA DE PAGO</w:t>
       </w:r>
     </w:p>
@@ -4095,16 +4154,18 @@
         </w:rPr>
         <w:t xml:space="preserve"> </w:t>
       </w:r>
-      <w:r>
-        <w:rPr>
-          <w:rFonts w:ascii="Arial" w:hAnsi="Arial" w:cs="Arial"/>
-          <w:b/>
-          <w:spacing w:val="-2"/>
-          <w:sz w:val="20"/>
-          <w:szCs w:val="20"/>
-        </w:rPr>
-        <w:t>xx</w:t>
-      </w:r>
+      <w:bookmarkStart w:id="14" w:name="m_Contrato_Valor_Anticipo_01"/>
+      <w:r>
+        <w:rPr>
+          <w:rFonts w:ascii="Arial" w:hAnsi="Arial" w:cs="Arial"/>
+          <w:b/>
+          <w:spacing w:val="-2"/>
+          <w:sz w:val="20"/>
+          <w:szCs w:val="20"/>
+        </w:rPr>
+        <w:t>PORCENTAJE ANTICIPO VALOR</w:t>
+      </w:r>
+      <w:bookmarkEnd w:id="14"/>
       <w:r>
         <w:rPr>
           <w:rFonts w:ascii="Arial" w:hAnsi="Arial" w:cs="Arial"/>
@@ -4115,16 +4176,38 @@
         </w:rPr>
         <w:t>% (</w:t>
       </w:r>
-      <w:r>
-        <w:rPr>
-          <w:rFonts w:ascii="Arial" w:hAnsi="Arial" w:cs="Arial"/>
-          <w:b/>
-          <w:spacing w:val="-2"/>
-          <w:sz w:val="20"/>
-          <w:szCs w:val="20"/>
-        </w:rPr>
-        <w:t>valor en letras</w:t>
-      </w:r>
+      <w:bookmarkStart w:id="15" w:name="m_Contrato_Valor_Anticipo_Letras_01"/>
+      <w:r>
+        <w:rPr>
+          <w:rFonts w:ascii="Arial" w:hAnsi="Arial" w:cs="Arial"/>
+          <w:b/>
+          <w:spacing w:val="-2"/>
+          <w:sz w:val="20"/>
+          <w:szCs w:val="20"/>
+        </w:rPr>
+        <w:t>valor</w:t>
+      </w:r>
+      <w:r>
+        <w:rPr>
+          <w:rFonts w:ascii="Arial" w:hAnsi="Arial" w:cs="Arial"/>
+          <w:b/>
+          <w:spacing w:val="-2"/>
+          <w:sz w:val="20"/>
+          <w:szCs w:val="20"/>
+        </w:rPr>
+        <w:t xml:space="preserve"> anticipo</w:t>
+      </w:r>
+      <w:r>
+        <w:rPr>
+          <w:rFonts w:ascii="Arial" w:hAnsi="Arial" w:cs="Arial"/>
+          <w:b/>
+          <w:spacing w:val="-2"/>
+          <w:sz w:val="20"/>
+          <w:szCs w:val="20"/>
+        </w:rPr>
+        <w:t xml:space="preserve"> en letras</w:t>
+      </w:r>
+      <w:bookmarkEnd w:id="15"/>
       <w:r>
         <w:rPr>
           <w:rFonts w:ascii="Arial" w:hAnsi="Arial" w:cs="Arial"/>
@@ -6532,16 +6615,18 @@
         </w:rPr>
         <w:t xml:space="preserve"> </w:t>
       </w:r>
-      <w:r>
-        <w:rPr>
-          <w:rFonts w:ascii="Arial" w:hAnsi="Arial" w:cs="Arial"/>
-          <w:b/>
-          <w:spacing w:val="-2"/>
-          <w:sz w:val="20"/>
-          <w:szCs w:val="20"/>
-        </w:rPr>
-        <w:t>xxx</w:t>
-      </w:r>
+      <w:bookmarkStart w:id="16" w:name="m_Contrato_Plazo_01"/>
+      <w:r>
+        <w:rPr>
+          <w:rFonts w:ascii="Arial" w:hAnsi="Arial" w:cs="Arial"/>
+          <w:b/>
+          <w:spacing w:val="-2"/>
+          <w:sz w:val="20"/>
+          <w:szCs w:val="20"/>
+        </w:rPr>
+        <w:t>PLAZO EN DIAS</w:t>
+      </w:r>
+      <w:bookmarkEnd w:id="16"/>
       <w:r>
         <w:rPr>
           <w:rFonts w:ascii="Arial" w:hAnsi="Arial" w:cs="Arial"/>
@@ -6551,15 +6636,26 @@
         </w:rPr>
         <w:t xml:space="preserve"> (</w:t>
       </w:r>
-      <w:r>
-        <w:rPr>
-          <w:rFonts w:ascii="Arial" w:hAnsi="Arial" w:cs="Arial"/>
-          <w:b/>
-          <w:sz w:val="20"/>
-          <w:szCs w:val="20"/>
-        </w:rPr>
-        <w:t>número en letras</w:t>
-      </w:r>
+      <w:bookmarkStart w:id="17" w:name="m_Contrato_Plazo_Letras_01"/>
+      <w:r>
+        <w:rPr>
+          <w:rFonts w:ascii="Arial" w:hAnsi="Arial" w:cs="Arial"/>
+          <w:b/>
+          <w:sz w:val="20"/>
+          <w:szCs w:val="20"/>
+        </w:rPr>
+        <w:t>plazo en días</w:t>
+      </w:r>
+      <w:r>
+        <w:rPr>
+          <w:rFonts w:ascii="Arial" w:hAnsi="Arial" w:cs="Arial"/>
+          <w:b/>
+          <w:sz w:val="20"/>
+          <w:szCs w:val="20"/>
+        </w:rPr>
+        <w:t xml:space="preserve"> en letras</w:t>
+      </w:r>
+      <w:bookmarkEnd w:id="17"/>
       <w:r>
         <w:rPr>
           <w:rFonts w:ascii="Arial" w:hAnsi="Arial" w:cs="Arial"/>
@@ -8061,22 +8157,37 @@
         </w:tabs>
         <w:rPr>
           <w:b/>
-          <w:spacing w:val="-2"/>
-          <w:sz w:val="20"/>
-          <w:szCs w:val="20"/>
-        </w:rPr>
-      </w:pPr>
-      <w:r>
-        <w:rPr>
-          <w:b/>
           <w:bCs/>
           <w:iCs/>
           <w:color w:val="000080"/>
           <w:sz w:val="20"/>
           <w:szCs w:val="20"/>
         </w:rPr>
+      </w:pPr>
+      <w:r>
+        <w:rPr>
+          <w:b/>
+          <w:bCs/>
+          <w:iCs/>
+          <w:color w:val="000080"/>
+          <w:sz w:val="20"/>
+          <w:szCs w:val="20"/>
+        </w:rPr>
         <w:t>FORMULA POLINÓMICA</w:t>
       </w:r>
+    </w:p>
+    <w:p>
+      <w:pPr>
+        <w:tabs>
+          <w:tab w:val="left" w:pos="4025"/>
+        </w:tabs>
+        <w:rPr>
+          <w:b/>
+          <w:spacing w:val="-2"/>
+          <w:sz w:val="20"/>
+          <w:szCs w:val="20"/>
+        </w:rPr>
+      </w:pPr>
     </w:p>
     <w:p>
       <w:pPr>
@@ -8240,7 +8351,7 @@
           <w:sz w:val="20"/>
           <w:szCs w:val="20"/>
         </w:rPr>
-        <w:t xml:space="preserve">B1 = Sueldos y salarios mínimos de una cuadrilla tipo, expedidos por la ley o acuerdo ministerial para las correspondientes ramas de actividad, más remuneraciones adicionales y obligaciones patronales de aplicación general que deban pagarse a todos los trabajadores en el país, </w:t>
+        <w:t xml:space="preserve">B1 = Sueldos y salarios mínimos de una cuadrilla tipo, expedidos por la ley o acuerdo ministerial para las correspondientes ramas de actividad, más remuneraciones adicionales y obligaciones </w:t>
       </w:r>
       <w:r>
         <w:rPr>
@@ -8250,7 +8361,7 @@
           <w:szCs w:val="20"/>
         </w:rPr>
         <w:lastRenderedPageBreak/>
-        <w:t>exceptuando el porcentaje de participación de los trabajadores en las utilidades de la empresa, los viáticos, subsidios y beneficios de orden social; esta cuadrilla tipo estará conformada en base a los análisis de precios unitarios de la oferta adjudicada, vigente a la fecha de pago del anticipo o de las planillas de ejecución de obra.</w:t>
+        <w:t>patronales de aplicación general que deban pagarse a todos los trabajadores en el país, exceptuando el porcentaje de participación de los trabajadores en las utilidades de la empresa, los viáticos, subsidios y beneficios de orden social; esta cuadrilla tipo estará conformada en base a los análisis de precios unitarios de la oferta adjudicada, vigente a la fecha de pago del anticipo o de las planillas de ejecución de obra.</w:t>
       </w:r>
     </w:p>
     <w:p>
@@ -8369,7 +8480,17 @@
           <w:sz w:val="20"/>
           <w:szCs w:val="20"/>
         </w:rPr>
-        <w:t>(fecha</w:t>
+        <w:t>(F</w:t>
+      </w:r>
+      <w:r>
+        <w:rPr>
+          <w:rFonts w:ascii="Arial" w:hAnsi="Arial" w:cs="Arial"/>
+          <w:b/>
+          <w:spacing w:val="-2"/>
+          <w:sz w:val="20"/>
+          <w:szCs w:val="20"/>
+        </w:rPr>
+        <w:t>echa</w:t>
       </w:r>
       <w:r>
         <w:rPr>
@@ -8905,7 +9026,17 @@
           <w:sz w:val="20"/>
           <w:szCs w:val="20"/>
         </w:rPr>
-        <w:t xml:space="preserve"> A más de las obligaciones ya establecidas en el presente contrato y en las Condiciones Generales de Ejecución del Contrato, el Contratista está obligado a cumplir con cualquiera otra que se derive natural y legalmente del objeto del contrato y  sea exigible por constar en cualquier documento del mismo o en norma legal específicamente aplicable.</w:t>
+        <w:t xml:space="preserve"> A más de las obligaciones ya establecidas en el presente contrato y en las Condiciones Generales de Ejecución del Contrato, el Contratista está obligado a cumplir con cualquiera otra </w:t>
+      </w:r>
+      <w:r>
+        <w:rPr>
+          <w:rFonts w:ascii="Arial" w:hAnsi="Arial" w:cs="Arial"/>
+          <w:spacing w:val="-2"/>
+          <w:sz w:val="20"/>
+          <w:szCs w:val="20"/>
+        </w:rPr>
+        <w:lastRenderedPageBreak/>
+        <w:t>que se derive natural y legalmente del objeto del contrato y  sea exigible por constar en cualquier documento del mismo o en norma legal específicamente aplicable.</w:t>
       </w:r>
     </w:p>
     <w:p>
@@ -9558,6 +9689,7 @@
           <w:sz w:val="20"/>
           <w:szCs w:val="20"/>
         </w:rPr>
+        <w:lastRenderedPageBreak/>
         <w:t>5) Entregar oportu</w:t>
       </w:r>
       <w:r>
@@ -9588,17 +9720,7 @@
           <w:szCs w:val="20"/>
         </w:rPr>
         <w:softHyphen/>
-        <w:t xml:space="preserve">rrollo normal de sus </w:t>
-      </w:r>
-      <w:r>
-        <w:rPr>
-          <w:rFonts w:ascii="Arial" w:hAnsi="Arial" w:cs="Arial"/>
-          <w:spacing w:val="-2"/>
-          <w:sz w:val="20"/>
-          <w:szCs w:val="20"/>
-        </w:rPr>
-        <w:lastRenderedPageBreak/>
-        <w:t xml:space="preserve">trabajos; siendo </w:t>
+        <w:t xml:space="preserve">rrollo normal de sus trabajos; siendo </w:t>
       </w:r>
       <w:proofErr w:type="spellStart"/>
       <w:r>
@@ -9912,6 +10034,7 @@
         </w:rPr>
         <w:t xml:space="preserve"> “</w:t>
       </w:r>
+      <w:bookmarkStart w:id="18" w:name="m_Proyecto_Nombre_08"/>
       <w:r>
         <w:rPr>
           <w:rFonts w:ascii="Arial" w:hAnsi="Arial" w:cs="Arial"/>
@@ -9922,6 +10045,7 @@
         </w:rPr>
         <w:t>NOMBRE DEL PROYECTO</w:t>
       </w:r>
+      <w:bookmarkEnd w:id="18"/>
       <w:r>
         <w:rPr>
           <w:rFonts w:ascii="Arial" w:hAnsi="Arial" w:cs="Arial"/>
@@ -15285,18 +15409,20 @@
           <w:szCs w:val="20"/>
         </w:rPr>
       </w:pPr>
-      <w:proofErr w:type="spellStart"/>
-      <w:r>
-        <w:rPr>
-          <w:rFonts w:ascii="Arial" w:hAnsi="Arial" w:cs="Arial"/>
-          <w:b/>
-          <w:spacing w:val="-2"/>
-          <w:sz w:val="20"/>
-          <w:szCs w:val="20"/>
-        </w:rPr>
-        <w:t>Xxx</w:t>
-      </w:r>
-      <w:proofErr w:type="spellEnd"/>
+      <w:bookmarkStart w:id="19" w:name="m_Representante_Legal_02"/>
+      <w:bookmarkStart w:id="20" w:name="_GoBack"/>
+      <w:r>
+        <w:rPr>
+          <w:rFonts w:ascii="Arial" w:hAnsi="Arial" w:cs="Arial"/>
+          <w:b/>
+          <w:spacing w:val="-2"/>
+          <w:sz w:val="20"/>
+          <w:szCs w:val="20"/>
+        </w:rPr>
+        <w:t>Representante Legal</w:t>
+      </w:r>
+      <w:bookmarkEnd w:id="19"/>
+      <w:bookmarkEnd w:id="20"/>
       <w:r>
         <w:rPr>
           <w:rFonts w:ascii="Arial" w:hAnsi="Arial" w:cs="Arial"/>
@@ -15337,36 +15463,30 @@
         </w:rPr>
         <w:tab/>
       </w:r>
-      <w:r>
-        <w:rPr>
-          <w:rFonts w:ascii="Arial" w:hAnsi="Arial" w:cs="Arial"/>
-          <w:b/>
-          <w:spacing w:val="-2"/>
-          <w:sz w:val="20"/>
-          <w:szCs w:val="20"/>
-        </w:rPr>
-        <w:tab/>
-      </w:r>
-      <w:r>
-        <w:rPr>
-          <w:rFonts w:ascii="Arial" w:hAnsi="Arial" w:cs="Arial"/>
-          <w:b/>
-          <w:spacing w:val="-2"/>
-          <w:sz w:val="20"/>
-          <w:szCs w:val="20"/>
-        </w:rPr>
-        <w:tab/>
-      </w:r>
-      <w:r>
-        <w:rPr>
-          <w:rFonts w:ascii="Arial" w:hAnsi="Arial" w:cs="Arial"/>
-          <w:b/>
-          <w:spacing w:val="-2"/>
-          <w:sz w:val="20"/>
-          <w:szCs w:val="20"/>
-        </w:rPr>
-        <w:t>xxx</w:t>
-      </w:r>
+      <w:bookmarkStart w:id="21" w:name="m_Contratista_Nombre_04"/>
+      <w:r>
+        <w:rPr>
+          <w:rFonts w:ascii="Arial" w:hAnsi="Arial" w:cs="Arial"/>
+          <w:b/>
+          <w:bCs/>
+          <w:spacing w:val="-2"/>
+          <w:sz w:val="20"/>
+          <w:szCs w:val="20"/>
+        </w:rPr>
+        <w:t xml:space="preserve">NOMBRE DEL </w:t>
+      </w:r>
+      <w:r>
+        <w:rPr>
+          <w:rFonts w:ascii="Arial" w:hAnsi="Arial" w:cs="Arial"/>
+          <w:b/>
+          <w:bCs/>
+          <w:spacing w:val="-2"/>
+          <w:sz w:val="20"/>
+          <w:szCs w:val="20"/>
+        </w:rPr>
+        <w:t>CONTRATISTA</w:t>
+      </w:r>
+      <w:bookmarkEnd w:id="21"/>
     </w:p>
     <w:p>
       <w:pPr>
@@ -15500,26 +15620,18 @@
         </w:rPr>
         <w:t xml:space="preserve">RUC: </w:t>
       </w:r>
-      <w:r>
-        <w:rPr>
-          <w:rFonts w:ascii="Arial" w:hAnsi="Arial" w:cs="Arial"/>
-          <w:b/>
-          <w:spacing w:val="-2"/>
-          <w:sz w:val="20"/>
-          <w:szCs w:val="20"/>
-        </w:rPr>
-        <w:t>xxx</w:t>
-      </w:r>
-      <w:r>
-        <w:rPr>
-          <w:rFonts w:ascii="Arial" w:hAnsi="Arial" w:cs="Arial"/>
-          <w:b/>
-          <w:spacing w:val="-2"/>
-          <w:sz w:val="20"/>
-          <w:szCs w:val="20"/>
-        </w:rPr>
-        <w:t xml:space="preserve">            </w:t>
-      </w:r>
+      <w:bookmarkStart w:id="22" w:name="m_Contratista_RUC_01"/>
+      <w:r>
+        <w:rPr>
+          <w:rFonts w:ascii="Arial" w:hAnsi="Arial" w:cs="Arial"/>
+          <w:b/>
+          <w:spacing w:val="-2"/>
+          <w:sz w:val="20"/>
+          <w:szCs w:val="20"/>
+        </w:rPr>
+        <w:t>RUC DEL CONTRATISTA</w:t>
+      </w:r>
+      <w:bookmarkEnd w:id="22"/>
     </w:p>
     <w:p>
       <w:pPr>
@@ -15717,7 +15829,7 @@
         <w:rStyle w:val="Nmerodepgina"/>
         <w:noProof/>
       </w:rPr>
-      <w:t>2</w:t>
+      <w:t>19</w:t>
     </w:r>
     <w:r>
       <w:rPr>

</xml_diff>